<commit_message>
chinh sua 1 chut
</commit_message>
<xml_diff>
--- a/BT1-Nhom7.docx
+++ b/BT1-Nhom7.docx
@@ -1,6 +1,6 @@
 
 <file path=word/document.xml><?xml version="1.0" encoding="utf-8"?>
-<w:document xmlns:wpc="http://schemas.microsoft.com/office/word/2010/wordprocessingCanvas" xmlns:cx="http://schemas.microsoft.com/office/drawing/2014/chartex" xmlns:mc="http://schemas.openxmlformats.org/markup-compatibility/2006" xmlns:o="urn:schemas-microsoft-com:office:office" xmlns:r="http://schemas.openxmlformats.org/officeDocument/2006/relationships" xmlns:m="http://schemas.openxmlformats.org/officeDocument/2006/math" xmlns:v="urn:schemas-microsoft-com:vml" xmlns:wp14="http://schemas.microsoft.com/office/word/2010/wordprocessingDrawing" xmlns:wp="http://schemas.openxmlformats.org/drawingml/2006/wordprocessingDrawing" xmlns:w10="urn:schemas-microsoft-com:office:word" xmlns:w="http://schemas.openxmlformats.org/wordprocessingml/2006/main" xmlns:w14="http://schemas.microsoft.com/office/word/2010/wordml" xmlns:w15="http://schemas.microsoft.com/office/word/2012/wordml" xmlns:w16se="http://schemas.microsoft.com/office/word/2015/wordml/symex" xmlns:wpg="http://schemas.microsoft.com/office/word/2010/wordprocessingGroup" xmlns:wpi="http://schemas.microsoft.com/office/word/2010/wordprocessingInk" xmlns:wne="http://schemas.microsoft.com/office/word/2006/wordml" xmlns:wps="http://schemas.microsoft.com/office/word/2010/wordprocessingShape" mc:Ignorable="w14 w15 w16se wp14">
+<w:document xmlns:wpc="http://schemas.microsoft.com/office/word/2010/wordprocessingCanvas" xmlns:cx="http://schemas.microsoft.com/office/drawing/2014/chartex" xmlns:cx1="http://schemas.microsoft.com/office/drawing/2015/9/8/chartex" xmlns:cx2="http://schemas.microsoft.com/office/drawing/2015/10/21/chartex" xmlns:cx3="http://schemas.microsoft.com/office/drawing/2016/5/9/chartex" xmlns:cx4="http://schemas.microsoft.com/office/drawing/2016/5/10/chartex" xmlns:cx5="http://schemas.microsoft.com/office/drawing/2016/5/11/chartex" xmlns:cx6="http://schemas.microsoft.com/office/drawing/2016/5/12/chartex" xmlns:cx7="http://schemas.microsoft.com/office/drawing/2016/5/13/chartex" xmlns:cx8="http://schemas.microsoft.com/office/drawing/2016/5/14/chartex" xmlns:mc="http://schemas.openxmlformats.org/markup-compatibility/2006" xmlns:aink="http://schemas.microsoft.com/office/drawing/2016/ink" xmlns:am3d="http://schemas.microsoft.com/office/drawing/2017/model3d" xmlns:o="urn:schemas-microsoft-com:office:office" xmlns:r="http://schemas.openxmlformats.org/officeDocument/2006/relationships" xmlns:m="http://schemas.openxmlformats.org/officeDocument/2006/math" xmlns:v="urn:schemas-microsoft-com:vml" xmlns:wp14="http://schemas.microsoft.com/office/word/2010/wordprocessingDrawing" xmlns:wp="http://schemas.openxmlformats.org/drawingml/2006/wordprocessingDrawing" xmlns:w10="urn:schemas-microsoft-com:office:word" xmlns:w="http://schemas.openxmlformats.org/wordprocessingml/2006/main" xmlns:w14="http://schemas.microsoft.com/office/word/2010/wordml" xmlns:w15="http://schemas.microsoft.com/office/word/2012/wordml" xmlns:w16cex="http://schemas.microsoft.com/office/word/2018/wordml/cex" xmlns:w16cid="http://schemas.microsoft.com/office/word/2016/wordml/cid" xmlns:w16="http://schemas.microsoft.com/office/word/2018/wordml" xmlns:w16se="http://schemas.microsoft.com/office/word/2015/wordml/symex" xmlns:wpg="http://schemas.microsoft.com/office/word/2010/wordprocessingGroup" xmlns:wpi="http://schemas.microsoft.com/office/word/2010/wordprocessingInk" xmlns:wne="http://schemas.microsoft.com/office/word/2006/wordml" xmlns:wps="http://schemas.microsoft.com/office/word/2010/wordprocessingShape" mc:Ignorable="w14 w15 w16se w16cid w16 w16cex wp14">
   <w:body>
     <w:p>
       <w:pPr>
@@ -85,7 +85,7 @@
           <w:lang w:val="en-US"/>
         </w:rPr>
         <w:drawing>
-          <wp:inline distT="0" distB="0" distL="0" distR="0" wp14:anchorId="2819387F" wp14:editId="6A992452">
+          <wp:inline distT="0" distB="0" distL="0" distR="0" wp14:anchorId="7FA3C0F8" wp14:editId="482EE6B3">
             <wp:extent cx="1753235" cy="1182934"/>
             <wp:effectExtent l="0" t="0" r="0" b="0"/>
             <wp:docPr id="2" name="Picture 2"/>
@@ -411,14 +411,10 @@
           <w:shd w:val="clear" w:color="auto" w:fill="FFFFFF"/>
           <w:lang w:val="en-US"/>
         </w:rPr>
-        <w:t>1. Lê Thị Mỹ Linh – 1951060809</w:t>
+        <w:t xml:space="preserve">1. Lê Thị </w:t>
       </w:r>
-    </w:p>
-    <w:p>
-      <w:pPr>
-        <w:spacing w:line="240" w:lineRule="auto"/>
-        <w:ind w:left="2694"/>
-        <w:jc w:val="both"/>
+      <w:proofErr w:type="spellStart"/>
+      <w:r>
         <w:rPr>
           <w:rFonts w:asciiTheme="majorHAnsi" w:hAnsiTheme="majorHAnsi" w:cstheme="majorHAnsi"/>
           <w:b/>
@@ -427,7 +423,9 @@
           <w:shd w:val="clear" w:color="auto" w:fill="FFFFFF"/>
           <w:lang w:val="en-US"/>
         </w:rPr>
-      </w:pPr>
+        <w:t>Mỹ</w:t>
+      </w:r>
+      <w:proofErr w:type="spellEnd"/>
       <w:r>
         <w:rPr>
           <w:rFonts w:asciiTheme="majorHAnsi" w:hAnsiTheme="majorHAnsi" w:cstheme="majorHAnsi"/>
@@ -437,7 +435,7 @@
           <w:shd w:val="clear" w:color="auto" w:fill="FFFFFF"/>
           <w:lang w:val="en-US"/>
         </w:rPr>
-        <w:t xml:space="preserve">2. Nguyễn Thị Thúy – </w:t>
+        <w:t xml:space="preserve"> Linh – 1951060809</w:t>
       </w:r>
     </w:p>
     <w:p>
@@ -463,14 +461,10 @@
           <w:shd w:val="clear" w:color="auto" w:fill="FFFFFF"/>
           <w:lang w:val="en-US"/>
         </w:rPr>
-        <w:t xml:space="preserve">3. Hoàng Trung Đức – </w:t>
+        <w:t xml:space="preserve">2. </w:t>
       </w:r>
-    </w:p>
-    <w:p>
-      <w:pPr>
-        <w:spacing w:line="240" w:lineRule="auto"/>
-        <w:ind w:left="2694"/>
-        <w:jc w:val="both"/>
+      <w:proofErr w:type="spellStart"/>
+      <w:r>
         <w:rPr>
           <w:rFonts w:asciiTheme="majorHAnsi" w:hAnsiTheme="majorHAnsi" w:cstheme="majorHAnsi"/>
           <w:b/>
@@ -479,7 +473,9 @@
           <w:shd w:val="clear" w:color="auto" w:fill="FFFFFF"/>
           <w:lang w:val="en-US"/>
         </w:rPr>
-      </w:pPr>
+        <w:t>Nguyễn</w:t>
+      </w:r>
+      <w:proofErr w:type="spellEnd"/>
       <w:r>
         <w:rPr>
           <w:rFonts w:asciiTheme="majorHAnsi" w:hAnsiTheme="majorHAnsi" w:cstheme="majorHAnsi"/>
@@ -489,7 +485,107 @@
           <w:shd w:val="clear" w:color="auto" w:fill="FFFFFF"/>
           <w:lang w:val="en-US"/>
         </w:rPr>
-        <w:t xml:space="preserve">4. Nguyễn Đình Cương  - </w:t>
+        <w:t xml:space="preserve"> Thị Thúy – </w:t>
+      </w:r>
+    </w:p>
+    <w:p>
+      <w:pPr>
+        <w:spacing w:line="240" w:lineRule="auto"/>
+        <w:ind w:left="2694"/>
+        <w:jc w:val="both"/>
+        <w:rPr>
+          <w:rFonts w:asciiTheme="majorHAnsi" w:hAnsiTheme="majorHAnsi" w:cstheme="majorHAnsi"/>
+          <w:b/>
+          <w:sz w:val="32"/>
+          <w:szCs w:val="32"/>
+          <w:shd w:val="clear" w:color="auto" w:fill="FFFFFF"/>
+          <w:lang w:val="en-US"/>
+        </w:rPr>
+      </w:pPr>
+      <w:r>
+        <w:rPr>
+          <w:rFonts w:asciiTheme="majorHAnsi" w:hAnsiTheme="majorHAnsi" w:cstheme="majorHAnsi"/>
+          <w:b/>
+          <w:sz w:val="32"/>
+          <w:szCs w:val="32"/>
+          <w:shd w:val="clear" w:color="auto" w:fill="FFFFFF"/>
+          <w:lang w:val="en-US"/>
+        </w:rPr>
+        <w:t xml:space="preserve">3. Hoàng Trung Đức – </w:t>
+      </w:r>
+    </w:p>
+    <w:p>
+      <w:pPr>
+        <w:spacing w:line="240" w:lineRule="auto"/>
+        <w:ind w:left="2694"/>
+        <w:jc w:val="both"/>
+        <w:rPr>
+          <w:rFonts w:asciiTheme="majorHAnsi" w:hAnsiTheme="majorHAnsi" w:cstheme="majorHAnsi"/>
+          <w:b/>
+          <w:sz w:val="32"/>
+          <w:szCs w:val="32"/>
+          <w:shd w:val="clear" w:color="auto" w:fill="FFFFFF"/>
+          <w:lang w:val="en-US"/>
+        </w:rPr>
+      </w:pPr>
+      <w:r>
+        <w:rPr>
+          <w:rFonts w:asciiTheme="majorHAnsi" w:hAnsiTheme="majorHAnsi" w:cstheme="majorHAnsi"/>
+          <w:b/>
+          <w:sz w:val="32"/>
+          <w:szCs w:val="32"/>
+          <w:shd w:val="clear" w:color="auto" w:fill="FFFFFF"/>
+          <w:lang w:val="en-US"/>
+        </w:rPr>
+        <w:t xml:space="preserve">4. </w:t>
+      </w:r>
+      <w:proofErr w:type="spellStart"/>
+      <w:r>
+        <w:rPr>
+          <w:rFonts w:asciiTheme="majorHAnsi" w:hAnsiTheme="majorHAnsi" w:cstheme="majorHAnsi"/>
+          <w:b/>
+          <w:sz w:val="32"/>
+          <w:szCs w:val="32"/>
+          <w:shd w:val="clear" w:color="auto" w:fill="FFFFFF"/>
+          <w:lang w:val="en-US"/>
+        </w:rPr>
+        <w:t>Nguyễn</w:t>
+      </w:r>
+      <w:proofErr w:type="spellEnd"/>
+      <w:r>
+        <w:rPr>
+          <w:rFonts w:asciiTheme="majorHAnsi" w:hAnsiTheme="majorHAnsi" w:cstheme="majorHAnsi"/>
+          <w:b/>
+          <w:sz w:val="32"/>
+          <w:szCs w:val="32"/>
+          <w:shd w:val="clear" w:color="auto" w:fill="FFFFFF"/>
+          <w:lang w:val="en-US"/>
+        </w:rPr>
+        <w:t xml:space="preserve"> Đình </w:t>
+      </w:r>
+      <w:proofErr w:type="gramStart"/>
+      <w:r>
+        <w:rPr>
+          <w:rFonts w:asciiTheme="majorHAnsi" w:hAnsiTheme="majorHAnsi" w:cstheme="majorHAnsi"/>
+          <w:b/>
+          <w:sz w:val="32"/>
+          <w:szCs w:val="32"/>
+          <w:shd w:val="clear" w:color="auto" w:fill="FFFFFF"/>
+          <w:lang w:val="en-US"/>
+        </w:rPr>
+        <w:t>Cương  -</w:t>
+      </w:r>
+      <w:proofErr w:type="gramEnd"/>
+      <w:r>
+        <w:rPr>
+          <w:rFonts w:asciiTheme="majorHAnsi" w:hAnsiTheme="majorHAnsi" w:cstheme="majorHAnsi"/>
+          <w:b/>
+          <w:sz w:val="32"/>
+          <w:szCs w:val="32"/>
+          <w:shd w:val="clear" w:color="auto" w:fill="FFFFFF"/>
+          <w:lang w:val="en-US"/>
+        </w:rPr>
+        <w:t xml:space="preserve"> </w:t>
       </w:r>
     </w:p>
     <w:p>
@@ -515,6 +611,7 @@
         </w:rPr>
         <w:t xml:space="preserve">Giảng viên phụ trách môn học: </w:t>
       </w:r>
+      <w:proofErr w:type="spellStart"/>
       <w:r>
         <w:rPr>
           <w:rFonts w:asciiTheme="majorHAnsi" w:hAnsiTheme="majorHAnsi" w:cstheme="majorHAnsi"/>
@@ -524,7 +621,19 @@
           <w:shd w:val="clear" w:color="auto" w:fill="FFFFFF"/>
           <w:lang w:val="en-US"/>
         </w:rPr>
-        <w:t xml:space="preserve">Nguyễn </w:t>
+        <w:t>Nguyễn</w:t>
+      </w:r>
+      <w:proofErr w:type="spellEnd"/>
+      <w:r>
+        <w:rPr>
+          <w:rFonts w:asciiTheme="majorHAnsi" w:hAnsiTheme="majorHAnsi" w:cstheme="majorHAnsi"/>
+          <w:b/>
+          <w:sz w:val="36"/>
+          <w:szCs w:val="36"/>
+          <w:shd w:val="clear" w:color="auto" w:fill="FFFFFF"/>
+          <w:lang w:val="en-US"/>
+        </w:rPr>
+        <w:t xml:space="preserve"> </w:t>
       </w:r>
       <w:r>
         <w:rPr>
@@ -781,6 +890,7 @@
                 <w:right w:val="nil"/>
                 <w:between w:val="nil"/>
               </w:pBdr>
+              <w:jc w:val="center"/>
             </w:pPr>
           </w:p>
         </w:tc>
@@ -798,6 +908,7 @@
           <w:p>
             <w:pPr>
               <w:widowControl w:val="0"/>
+              <w:jc w:val="center"/>
             </w:pPr>
           </w:p>
         </w:tc>
@@ -824,6 +935,7 @@
                 <w:right w:val="nil"/>
                 <w:between w:val="nil"/>
               </w:pBdr>
+              <w:jc w:val="center"/>
             </w:pPr>
           </w:p>
         </w:tc>
@@ -841,6 +953,7 @@
           <w:p>
             <w:pPr>
               <w:widowControl w:val="0"/>
+              <w:jc w:val="center"/>
             </w:pPr>
           </w:p>
         </w:tc>
@@ -867,6 +980,7 @@
                 <w:right w:val="nil"/>
                 <w:between w:val="nil"/>
               </w:pBdr>
+              <w:jc w:val="center"/>
             </w:pPr>
           </w:p>
         </w:tc>
@@ -884,6 +998,7 @@
           <w:p>
             <w:pPr>
               <w:widowControl w:val="0"/>
+              <w:jc w:val="center"/>
             </w:pPr>
           </w:p>
         </w:tc>
@@ -910,6 +1025,7 @@
                 <w:right w:val="nil"/>
                 <w:between w:val="nil"/>
               </w:pBdr>
+              <w:jc w:val="center"/>
             </w:pPr>
           </w:p>
         </w:tc>
@@ -927,6 +1043,7 @@
           <w:p>
             <w:pPr>
               <w:widowControl w:val="0"/>
+              <w:jc w:val="center"/>
             </w:pPr>
           </w:p>
         </w:tc>
@@ -1289,6 +1406,7 @@
         </w:rPr>
         <w:t xml:space="preserve">gg doc, </w:t>
       </w:r>
+      <w:proofErr w:type="spellStart"/>
       <w:r>
         <w:rPr>
           <w:rFonts w:asciiTheme="majorHAnsi" w:hAnsiTheme="majorHAnsi" w:cstheme="majorHAnsi"/>
@@ -1296,6 +1414,7 @@
         </w:rPr>
         <w:t>github</w:t>
       </w:r>
+      <w:proofErr w:type="spellEnd"/>
       <w:r>
         <w:rPr>
           <w:rFonts w:asciiTheme="majorHAnsi" w:hAnsiTheme="majorHAnsi" w:cstheme="majorHAnsi"/>
@@ -1923,7 +2042,23 @@
                 <w:rFonts w:asciiTheme="majorHAnsi" w:hAnsiTheme="majorHAnsi" w:cstheme="majorHAnsi"/>
                 <w:lang w:val="en-US"/>
               </w:rPr>
-              <w:t>Lê Thị Mỹ Linh</w:t>
+              <w:t xml:space="preserve">Lê Thị </w:t>
+            </w:r>
+            <w:proofErr w:type="spellStart"/>
+            <w:r>
+              <w:rPr>
+                <w:rFonts w:asciiTheme="majorHAnsi" w:hAnsiTheme="majorHAnsi" w:cstheme="majorHAnsi"/>
+                <w:lang w:val="en-US"/>
+              </w:rPr>
+              <w:t>Mỹ</w:t>
+            </w:r>
+            <w:proofErr w:type="spellEnd"/>
+            <w:r>
+              <w:rPr>
+                <w:rFonts w:asciiTheme="majorHAnsi" w:hAnsiTheme="majorHAnsi" w:cstheme="majorHAnsi"/>
+                <w:lang w:val="en-US"/>
+              </w:rPr>
+              <w:t xml:space="preserve"> Linh</w:t>
             </w:r>
           </w:p>
         </w:tc>
@@ -2030,12 +2165,21 @@
                 <w:lang w:val="en-US"/>
               </w:rPr>
             </w:pPr>
-            <w:r>
-              <w:rPr>
-                <w:rFonts w:asciiTheme="majorHAnsi" w:hAnsiTheme="majorHAnsi" w:cstheme="majorHAnsi"/>
-                <w:lang w:val="en-US"/>
-              </w:rPr>
-              <w:t>Nguyễn Thị Thúy</w:t>
+            <w:proofErr w:type="spellStart"/>
+            <w:r>
+              <w:rPr>
+                <w:rFonts w:asciiTheme="majorHAnsi" w:hAnsiTheme="majorHAnsi" w:cstheme="majorHAnsi"/>
+                <w:lang w:val="en-US"/>
+              </w:rPr>
+              <w:t>Nguyễn</w:t>
+            </w:r>
+            <w:proofErr w:type="spellEnd"/>
+            <w:r>
+              <w:rPr>
+                <w:rFonts w:asciiTheme="majorHAnsi" w:hAnsiTheme="majorHAnsi" w:cstheme="majorHAnsi"/>
+                <w:lang w:val="en-US"/>
+              </w:rPr>
+              <w:t xml:space="preserve"> Thị Thúy</w:t>
             </w:r>
           </w:p>
         </w:tc>
@@ -2241,12 +2385,21 @@
                 <w:lang w:val="en-US"/>
               </w:rPr>
             </w:pPr>
-            <w:r>
-              <w:rPr>
-                <w:rFonts w:asciiTheme="majorHAnsi" w:hAnsiTheme="majorHAnsi" w:cstheme="majorHAnsi"/>
-                <w:lang w:val="en-US"/>
-              </w:rPr>
-              <w:t>Nguyễn Đình Cương</w:t>
+            <w:proofErr w:type="spellStart"/>
+            <w:r>
+              <w:rPr>
+                <w:rFonts w:asciiTheme="majorHAnsi" w:hAnsiTheme="majorHAnsi" w:cstheme="majorHAnsi"/>
+                <w:lang w:val="en-US"/>
+              </w:rPr>
+              <w:t>Nguyễn</w:t>
+            </w:r>
+            <w:proofErr w:type="spellEnd"/>
+            <w:r>
+              <w:rPr>
+                <w:rFonts w:asciiTheme="majorHAnsi" w:hAnsiTheme="majorHAnsi" w:cstheme="majorHAnsi"/>
+                <w:lang w:val="en-US"/>
+              </w:rPr>
+              <w:t xml:space="preserve"> Đình Cương</w:t>
             </w:r>
           </w:p>
         </w:tc>
@@ -2827,6 +2980,39 @@
             </w:pPr>
             <w:r>
               <w:rPr>
+                <w:rFonts w:asciiTheme="majorHAnsi" w:hAnsiTheme="majorHAnsi" w:cstheme="majorHAnsi"/>
+                <w:sz w:val="26"/>
+                <w:szCs w:val="26"/>
+              </w:rPr>
+              <w:t>STRQ</w:t>
+            </w:r>
+            <w:r>
+              <w:rPr>
+                <w:rFonts w:asciiTheme="majorHAnsi" w:hAnsiTheme="majorHAnsi" w:cstheme="majorHAnsi"/>
+                <w:sz w:val="26"/>
+                <w:szCs w:val="26"/>
+              </w:rPr>
+              <w:t xml:space="preserve"> </w:t>
+            </w:r>
+            <w:r>
+              <w:rPr>
+                <w:rFonts w:asciiTheme="majorHAnsi" w:hAnsiTheme="majorHAnsi" w:cstheme="majorHAnsi"/>
+                <w:sz w:val="26"/>
+                <w:szCs w:val="26"/>
+                <w:lang w:val="en-US"/>
+              </w:rPr>
+              <w:t>9</w:t>
+            </w:r>
+            <w:r>
+              <w:rPr>
+                <w:rFonts w:asciiTheme="majorHAnsi" w:hAnsiTheme="majorHAnsi" w:cstheme="majorHAnsi"/>
+                <w:sz w:val="26"/>
+                <w:szCs w:val="26"/>
+              </w:rPr>
+              <w:t xml:space="preserve">: </w:t>
+            </w:r>
+            <w:r>
+              <w:rPr>
                 <w:color w:val="FF0000"/>
               </w:rPr>
               <w:t>Tài khoản tạo có thể liên kết với tài khoản ngân hàng.</w:t>
@@ -2846,6 +3032,38 @@
                 <w:color w:val="FF0000"/>
               </w:rPr>
             </w:pPr>
+            <w:r>
+              <w:rPr>
+                <w:rFonts w:asciiTheme="majorHAnsi" w:hAnsiTheme="majorHAnsi" w:cstheme="majorHAnsi"/>
+                <w:sz w:val="26"/>
+                <w:szCs w:val="26"/>
+              </w:rPr>
+              <w:t>STRQ</w:t>
+            </w:r>
+            <w:r>
+              <w:rPr>
+                <w:rFonts w:asciiTheme="majorHAnsi" w:hAnsiTheme="majorHAnsi" w:cstheme="majorHAnsi"/>
+                <w:sz w:val="26"/>
+                <w:szCs w:val="26"/>
+              </w:rPr>
+              <w:t xml:space="preserve"> </w:t>
+            </w:r>
+            <w:r>
+              <w:rPr>
+                <w:rFonts w:asciiTheme="majorHAnsi" w:hAnsiTheme="majorHAnsi" w:cstheme="majorHAnsi"/>
+                <w:sz w:val="26"/>
+                <w:szCs w:val="26"/>
+              </w:rPr>
+              <w:t>10</w:t>
+            </w:r>
+            <w:r>
+              <w:rPr>
+                <w:rFonts w:asciiTheme="majorHAnsi" w:hAnsiTheme="majorHAnsi" w:cstheme="majorHAnsi"/>
+                <w:sz w:val="26"/>
+                <w:szCs w:val="26"/>
+              </w:rPr>
+              <w:t xml:space="preserve">: </w:t>
+            </w:r>
             <w:r>
               <w:rPr>
                 <w:color w:val="FF0000"/>
@@ -2874,6 +3092,39 @@
             </w:pPr>
             <w:r>
               <w:rPr>
+                <w:rFonts w:asciiTheme="majorHAnsi" w:hAnsiTheme="majorHAnsi" w:cstheme="majorHAnsi"/>
+                <w:sz w:val="26"/>
+                <w:szCs w:val="26"/>
+              </w:rPr>
+              <w:t>STRQ</w:t>
+            </w:r>
+            <w:r>
+              <w:rPr>
+                <w:rFonts w:asciiTheme="majorHAnsi" w:hAnsiTheme="majorHAnsi" w:cstheme="majorHAnsi"/>
+                <w:sz w:val="26"/>
+                <w:szCs w:val="26"/>
+              </w:rPr>
+              <w:t xml:space="preserve"> </w:t>
+            </w:r>
+            <w:r>
+              <w:rPr>
+                <w:rFonts w:asciiTheme="majorHAnsi" w:hAnsiTheme="majorHAnsi" w:cstheme="majorHAnsi"/>
+                <w:sz w:val="26"/>
+                <w:szCs w:val="26"/>
+                <w:lang w:val="en-US"/>
+              </w:rPr>
+              <w:t>11</w:t>
+            </w:r>
+            <w:r>
+              <w:rPr>
+                <w:rFonts w:asciiTheme="majorHAnsi" w:hAnsiTheme="majorHAnsi" w:cstheme="majorHAnsi"/>
+                <w:sz w:val="26"/>
+                <w:szCs w:val="26"/>
+              </w:rPr>
+              <w:t xml:space="preserve">: </w:t>
+            </w:r>
+            <w:r>
+              <w:rPr>
                 <w:color w:val="FF0000"/>
               </w:rPr>
               <w:t>Khách hàng có thể lựa chọn phương thức thanh toán là tài khoản ngân hàng hoặc thanh toán khi nhận hàng.</w:t>
@@ -2990,7 +3241,17 @@
                 <w:sz w:val="26"/>
                 <w:szCs w:val="26"/>
               </w:rPr>
-              <w:t>STRQ 9</w:t>
+              <w:t xml:space="preserve">STRQ </w:t>
+            </w:r>
+            <w:r>
+              <w:rPr>
+                <w:rFonts w:asciiTheme="majorHAnsi" w:hAnsiTheme="majorHAnsi" w:cstheme="majorHAnsi"/>
+                <w:color w:val="000000"/>
+                <w:sz w:val="26"/>
+                <w:szCs w:val="26"/>
+                <w:lang w:val="en-US"/>
+              </w:rPr>
+              <w:t>12</w:t>
             </w:r>
             <w:r>
               <w:rPr>
@@ -3050,7 +3311,17 @@
                 <w:sz w:val="26"/>
                 <w:szCs w:val="26"/>
               </w:rPr>
-              <w:t xml:space="preserve"> 10</w:t>
+              <w:t xml:space="preserve"> 1</w:t>
+            </w:r>
+            <w:r>
+              <w:rPr>
+                <w:rFonts w:asciiTheme="majorHAnsi" w:hAnsiTheme="majorHAnsi" w:cstheme="majorHAnsi"/>
+                <w:color w:val="000000"/>
+                <w:sz w:val="26"/>
+                <w:szCs w:val="26"/>
+                <w:lang w:val="en-US"/>
+              </w:rPr>
+              <w:t>3</w:t>
             </w:r>
             <w:r>
               <w:rPr>
@@ -3082,7 +3353,17 @@
                 <w:sz w:val="26"/>
                 <w:szCs w:val="26"/>
               </w:rPr>
-              <w:t>STRQ 11</w:t>
+              <w:t>STRQ 1</w:t>
+            </w:r>
+            <w:r>
+              <w:rPr>
+                <w:rFonts w:asciiTheme="majorHAnsi" w:hAnsiTheme="majorHAnsi" w:cstheme="majorHAnsi"/>
+                <w:color w:val="000000"/>
+                <w:sz w:val="26"/>
+                <w:szCs w:val="26"/>
+                <w:lang w:val="en-US"/>
+              </w:rPr>
+              <w:t>4</w:t>
             </w:r>
             <w:r>
               <w:rPr>
@@ -3115,7 +3396,17 @@
                 <w:sz w:val="26"/>
                 <w:szCs w:val="26"/>
               </w:rPr>
-              <w:t>STRQ 12</w:t>
+              <w:t>STRQ 1</w:t>
+            </w:r>
+            <w:r>
+              <w:rPr>
+                <w:rFonts w:asciiTheme="majorHAnsi" w:hAnsiTheme="majorHAnsi" w:cstheme="majorHAnsi"/>
+                <w:color w:val="000000"/>
+                <w:sz w:val="26"/>
+                <w:szCs w:val="26"/>
+                <w:lang w:val="en-US"/>
+              </w:rPr>
+              <w:t>5</w:t>
             </w:r>
             <w:r>
               <w:rPr>
@@ -3161,7 +3452,17 @@
                 <w:szCs w:val="26"/>
               </w:rPr>
               <w:lastRenderedPageBreak/>
-              <w:t>STRQ 13</w:t>
+              <w:t>STRQ 1</w:t>
+            </w:r>
+            <w:r>
+              <w:rPr>
+                <w:rFonts w:asciiTheme="majorHAnsi" w:hAnsiTheme="majorHAnsi" w:cstheme="majorHAnsi"/>
+                <w:color w:val="000000"/>
+                <w:sz w:val="26"/>
+                <w:szCs w:val="26"/>
+                <w:lang w:val="en-US"/>
+              </w:rPr>
+              <w:t>6</w:t>
             </w:r>
             <w:r>
               <w:rPr>
@@ -3224,16 +3525,24 @@
                 <w:rFonts w:asciiTheme="majorHAnsi" w:hAnsiTheme="majorHAnsi" w:cstheme="majorHAnsi"/>
               </w:rPr>
             </w:pPr>
-            <w:bookmarkStart w:id="9" w:name="_GoBack"/>
-            <w:bookmarkEnd w:id="9"/>
-            <w:r>
-              <w:rPr>
-                <w:rFonts w:asciiTheme="majorHAnsi" w:hAnsiTheme="majorHAnsi" w:cstheme="majorHAnsi"/>
-                <w:color w:val="000000"/>
-                <w:sz w:val="26"/>
-                <w:szCs w:val="26"/>
-              </w:rPr>
-              <w:t>STRQ 14</w:t>
+            <w:r>
+              <w:rPr>
+                <w:rFonts w:asciiTheme="majorHAnsi" w:hAnsiTheme="majorHAnsi" w:cstheme="majorHAnsi"/>
+                <w:color w:val="000000"/>
+                <w:sz w:val="26"/>
+                <w:szCs w:val="26"/>
+              </w:rPr>
+              <w:t>STRQ 1</w:t>
+            </w:r>
+            <w:r>
+              <w:rPr>
+                <w:rFonts w:asciiTheme="majorHAnsi" w:hAnsiTheme="majorHAnsi" w:cstheme="majorHAnsi"/>
+                <w:color w:val="000000"/>
+                <w:sz w:val="26"/>
+                <w:szCs w:val="26"/>
+                <w:lang w:val="en-US"/>
+              </w:rPr>
+              <w:t>7</w:t>
             </w:r>
             <w:r>
               <w:rPr>
@@ -3268,7 +3577,17 @@
                 <w:sz w:val="26"/>
                 <w:szCs w:val="26"/>
               </w:rPr>
-              <w:t>STRQ 15</w:t>
+              <w:t>STRQ 1</w:t>
+            </w:r>
+            <w:r>
+              <w:rPr>
+                <w:rFonts w:asciiTheme="majorHAnsi" w:hAnsiTheme="majorHAnsi" w:cstheme="majorHAnsi"/>
+                <w:color w:val="000000"/>
+                <w:sz w:val="26"/>
+                <w:szCs w:val="26"/>
+                <w:lang w:val="en-US"/>
+              </w:rPr>
+              <w:t>8</w:t>
             </w:r>
             <w:r>
               <w:rPr>
@@ -3304,7 +3623,17 @@
                 <w:sz w:val="26"/>
                 <w:szCs w:val="26"/>
               </w:rPr>
-              <w:t>STRQ 16</w:t>
+              <w:t>STRQ 1</w:t>
+            </w:r>
+            <w:r>
+              <w:rPr>
+                <w:rFonts w:asciiTheme="majorHAnsi" w:hAnsiTheme="majorHAnsi" w:cstheme="majorHAnsi"/>
+                <w:color w:val="000000"/>
+                <w:sz w:val="26"/>
+                <w:szCs w:val="26"/>
+                <w:lang w:val="en-US"/>
+              </w:rPr>
+              <w:t>9</w:t>
             </w:r>
             <w:r>
               <w:rPr>
@@ -3351,7 +3680,27 @@
                 <w:szCs w:val="26"/>
                 <w:lang w:val="en-US"/>
               </w:rPr>
-              <w:t>STRQ 17: Khách hàng có quyền được xem lại lịch sử mua hàng của mình trên hệ thống</w:t>
+              <w:t xml:space="preserve">STRQ </w:t>
+            </w:r>
+            <w:r>
+              <w:rPr>
+                <w:rFonts w:asciiTheme="majorHAnsi" w:hAnsiTheme="majorHAnsi" w:cstheme="majorHAnsi"/>
+                <w:color w:val="000000"/>
+                <w:sz w:val="26"/>
+                <w:szCs w:val="26"/>
+                <w:lang w:val="en-US"/>
+              </w:rPr>
+              <w:t>20</w:t>
+            </w:r>
+            <w:r>
+              <w:rPr>
+                <w:rFonts w:asciiTheme="majorHAnsi" w:hAnsiTheme="majorHAnsi" w:cstheme="majorHAnsi"/>
+                <w:color w:val="000000"/>
+                <w:sz w:val="26"/>
+                <w:szCs w:val="26"/>
+                <w:lang w:val="en-US"/>
+              </w:rPr>
+              <w:t>: Khách hàng có quyền được xem lại lịch sử mua hàng của mình trên hệ thống</w:t>
             </w:r>
           </w:p>
           <w:p>
@@ -3373,6 +3722,36 @@
             </w:pPr>
             <w:r>
               <w:rPr>
+                <w:rFonts w:asciiTheme="majorHAnsi" w:hAnsiTheme="majorHAnsi" w:cstheme="majorHAnsi"/>
+                <w:color w:val="000000"/>
+                <w:sz w:val="26"/>
+                <w:szCs w:val="26"/>
+                <w:lang w:val="en-US"/>
+              </w:rPr>
+              <w:t>STRQ 2</w:t>
+            </w:r>
+            <w:r>
+              <w:rPr>
+                <w:rFonts w:asciiTheme="majorHAnsi" w:hAnsiTheme="majorHAnsi" w:cstheme="majorHAnsi"/>
+                <w:color w:val="000000"/>
+                <w:sz w:val="26"/>
+                <w:szCs w:val="26"/>
+                <w:lang w:val="en-US"/>
+              </w:rPr>
+              <w:t>1</w:t>
+            </w:r>
+            <w:r>
+              <w:rPr>
+                <w:rFonts w:asciiTheme="majorHAnsi" w:hAnsiTheme="majorHAnsi" w:cstheme="majorHAnsi"/>
+                <w:color w:val="000000"/>
+                <w:sz w:val="26"/>
+                <w:szCs w:val="26"/>
+                <w:lang w:val="en-US"/>
+              </w:rPr>
+              <w:t xml:space="preserve">: </w:t>
+            </w:r>
+            <w:r>
+              <w:rPr>
                 <w:color w:val="FF0000"/>
               </w:rPr>
               <w:t>Khách hàng xem và sửa thông tin cá nhân của mình</w:t>
@@ -3456,7 +3835,17 @@
                 <w:sz w:val="26"/>
                 <w:szCs w:val="26"/>
               </w:rPr>
-              <w:t>STRQ 18</w:t>
+              <w:t xml:space="preserve">STRQ </w:t>
+            </w:r>
+            <w:r>
+              <w:rPr>
+                <w:rFonts w:asciiTheme="majorHAnsi" w:hAnsiTheme="majorHAnsi" w:cstheme="majorHAnsi"/>
+                <w:color w:val="000000"/>
+                <w:sz w:val="26"/>
+                <w:szCs w:val="26"/>
+                <w:lang w:val="en-US"/>
+              </w:rPr>
+              <w:t>22</w:t>
             </w:r>
             <w:r>
               <w:rPr>
@@ -3828,9 +4217,17 @@
                 <w:rFonts w:asciiTheme="majorHAnsi" w:hAnsiTheme="majorHAnsi" w:cstheme="majorHAnsi"/>
                 <w:sz w:val="26"/>
                 <w:szCs w:val="26"/>
-                <w:lang w:val="en-US"/>
-              </w:rPr>
-              <w:t xml:space="preserve">Feat1: </w:t>
+              </w:rPr>
+              <w:t xml:space="preserve">FEAT </w:t>
+            </w:r>
+            <w:r>
+              <w:rPr>
+                <w:rFonts w:asciiTheme="majorHAnsi" w:hAnsiTheme="majorHAnsi" w:cstheme="majorHAnsi"/>
+                <w:sz w:val="26"/>
+                <w:szCs w:val="26"/>
+                <w:lang w:val="en-US"/>
+              </w:rPr>
+              <w:t xml:space="preserve">1: </w:t>
             </w:r>
             <w:r>
               <w:rPr>
@@ -3906,18 +4303,17 @@
                 <w:rFonts w:asciiTheme="majorHAnsi" w:hAnsiTheme="majorHAnsi" w:cstheme="majorHAnsi"/>
                 <w:sz w:val="26"/>
                 <w:szCs w:val="26"/>
-                <w:lang w:val="en-US"/>
-              </w:rPr>
-              <w:t>F</w:t>
-            </w:r>
-            <w:r>
-              <w:rPr>
-                <w:rFonts w:asciiTheme="majorHAnsi" w:hAnsiTheme="majorHAnsi" w:cstheme="majorHAnsi"/>
-                <w:sz w:val="26"/>
-                <w:szCs w:val="26"/>
-                <w:lang w:val="en-US"/>
-              </w:rPr>
-              <w:t>eat2</w:t>
+              </w:rPr>
+              <w:t xml:space="preserve">FEAT </w:t>
+            </w:r>
+            <w:r>
+              <w:rPr>
+                <w:rFonts w:asciiTheme="majorHAnsi" w:hAnsiTheme="majorHAnsi" w:cstheme="majorHAnsi"/>
+                <w:sz w:val="26"/>
+                <w:szCs w:val="26"/>
+                <w:lang w:val="en-US"/>
+              </w:rPr>
+              <w:t>2</w:t>
             </w:r>
             <w:r>
               <w:rPr>
@@ -4048,12 +4444,20 @@
             <w:r>
               <w:rPr>
                 <w:rFonts w:asciiTheme="majorHAnsi" w:hAnsiTheme="majorHAnsi" w:cstheme="majorHAnsi"/>
-                <w:color w:val="000000"/>
-                <w:sz w:val="26"/>
-                <w:szCs w:val="26"/>
-                <w:lang w:val="en-US"/>
-              </w:rPr>
-              <w:t>Feat3</w:t>
+                <w:sz w:val="26"/>
+                <w:szCs w:val="26"/>
+              </w:rPr>
+              <w:t xml:space="preserve">FEAT </w:t>
+            </w:r>
+            <w:r>
+              <w:rPr>
+                <w:rFonts w:asciiTheme="majorHAnsi" w:hAnsiTheme="majorHAnsi" w:cstheme="majorHAnsi"/>
+                <w:color w:val="000000"/>
+                <w:sz w:val="26"/>
+                <w:szCs w:val="26"/>
+                <w:lang w:val="en-US"/>
+              </w:rPr>
+              <w:t>3</w:t>
             </w:r>
             <w:r>
               <w:rPr>
@@ -4482,7 +4886,25 @@
                 <w:sz w:val="26"/>
                 <w:szCs w:val="26"/>
               </w:rPr>
-              <w:t>cần thiết như số điện thoại, họ tên, địa chỉ,..  trước khi mua sản phẩm.</w:t>
+              <w:t xml:space="preserve">cần thiết như số điện thoại, họ tên, địa </w:t>
+            </w:r>
+            <w:proofErr w:type="gramStart"/>
+            <w:r>
+              <w:rPr>
+                <w:rFonts w:asciiTheme="majorHAnsi" w:hAnsiTheme="majorHAnsi" w:cstheme="majorHAnsi"/>
+                <w:sz w:val="26"/>
+                <w:szCs w:val="26"/>
+              </w:rPr>
+              <w:t>chỉ,..</w:t>
+            </w:r>
+            <w:proofErr w:type="gramEnd"/>
+            <w:r>
+              <w:rPr>
+                <w:rFonts w:asciiTheme="majorHAnsi" w:hAnsiTheme="majorHAnsi" w:cstheme="majorHAnsi"/>
+                <w:sz w:val="26"/>
+                <w:szCs w:val="26"/>
+              </w:rPr>
+              <w:t>  trước khi mua sản phẩm.</w:t>
             </w:r>
           </w:p>
         </w:tc>
@@ -5296,16 +5718,36 @@
                 <w:szCs w:val="26"/>
                 <w:lang w:val="en-US"/>
               </w:rPr>
-              <w:t>FEAT 10</w:t>
-            </w:r>
-            <w:r>
-              <w:rPr>
-                <w:rFonts w:asciiTheme="majorHAnsi" w:hAnsiTheme="majorHAnsi" w:cstheme="majorHAnsi"/>
-                <w:color w:val="000000"/>
-                <w:sz w:val="26"/>
-                <w:szCs w:val="26"/>
-              </w:rPr>
-              <w:t xml:space="preserve">.1 : Khách hàng có thể thanh toán hóa đơn </w:t>
+              <w:t xml:space="preserve">FEAT </w:t>
+            </w:r>
+            <w:proofErr w:type="gramStart"/>
+            <w:r>
+              <w:rPr>
+                <w:rFonts w:asciiTheme="majorHAnsi" w:hAnsiTheme="majorHAnsi" w:cstheme="majorHAnsi"/>
+                <w:sz w:val="26"/>
+                <w:szCs w:val="26"/>
+                <w:lang w:val="en-US"/>
+              </w:rPr>
+              <w:t>10</w:t>
+            </w:r>
+            <w:r>
+              <w:rPr>
+                <w:rFonts w:asciiTheme="majorHAnsi" w:hAnsiTheme="majorHAnsi" w:cstheme="majorHAnsi"/>
+                <w:color w:val="000000"/>
+                <w:sz w:val="26"/>
+                <w:szCs w:val="26"/>
+              </w:rPr>
+              <w:t>.1 :</w:t>
+            </w:r>
+            <w:proofErr w:type="gramEnd"/>
+            <w:r>
+              <w:rPr>
+                <w:rFonts w:asciiTheme="majorHAnsi" w:hAnsiTheme="majorHAnsi" w:cstheme="majorHAnsi"/>
+                <w:color w:val="000000"/>
+                <w:sz w:val="26"/>
+                <w:szCs w:val="26"/>
+              </w:rPr>
+              <w:t xml:space="preserve"> Khách hàng có thể thanh toán hóa đơn </w:t>
             </w:r>
             <w:r>
               <w:rPr>
@@ -5334,7 +5776,51 @@
                 <w:szCs w:val="26"/>
                 <w:lang w:val="en-US"/>
               </w:rPr>
-              <w:t>, Vnpay, zalopay,</w:t>
+              <w:t xml:space="preserve">, </w:t>
+            </w:r>
+            <w:proofErr w:type="spellStart"/>
+            <w:r>
+              <w:rPr>
+                <w:rFonts w:asciiTheme="majorHAnsi" w:hAnsiTheme="majorHAnsi" w:cstheme="majorHAnsi"/>
+                <w:color w:val="000000"/>
+                <w:sz w:val="26"/>
+                <w:szCs w:val="26"/>
+                <w:lang w:val="en-US"/>
+              </w:rPr>
+              <w:t>Vnpay</w:t>
+            </w:r>
+            <w:proofErr w:type="spellEnd"/>
+            <w:r>
+              <w:rPr>
+                <w:rFonts w:asciiTheme="majorHAnsi" w:hAnsiTheme="majorHAnsi" w:cstheme="majorHAnsi"/>
+                <w:color w:val="000000"/>
+                <w:sz w:val="26"/>
+                <w:szCs w:val="26"/>
+                <w:lang w:val="en-US"/>
+              </w:rPr>
+              <w:t xml:space="preserve">, </w:t>
+            </w:r>
+            <w:proofErr w:type="spellStart"/>
+            <w:r>
+              <w:rPr>
+                <w:rFonts w:asciiTheme="majorHAnsi" w:hAnsiTheme="majorHAnsi" w:cstheme="majorHAnsi"/>
+                <w:color w:val="000000"/>
+                <w:sz w:val="26"/>
+                <w:szCs w:val="26"/>
+                <w:lang w:val="en-US"/>
+              </w:rPr>
+              <w:t>zalopay</w:t>
+            </w:r>
+            <w:proofErr w:type="spellEnd"/>
+            <w:r>
+              <w:rPr>
+                <w:rFonts w:asciiTheme="majorHAnsi" w:hAnsiTheme="majorHAnsi" w:cstheme="majorHAnsi"/>
+                <w:color w:val="000000"/>
+                <w:sz w:val="26"/>
+                <w:szCs w:val="26"/>
+                <w:lang w:val="en-US"/>
+              </w:rPr>
+              <w:t>,</w:t>
             </w:r>
             <w:r>
               <w:rPr>
@@ -5365,16 +5851,36 @@
                 <w:szCs w:val="26"/>
                 <w:lang w:val="en-US"/>
               </w:rPr>
-              <w:t>FEAT 10.</w:t>
-            </w:r>
-            <w:r>
-              <w:rPr>
-                <w:rFonts w:asciiTheme="majorHAnsi" w:hAnsiTheme="majorHAnsi" w:cstheme="majorHAnsi"/>
-                <w:color w:val="000000"/>
-                <w:sz w:val="26"/>
-                <w:szCs w:val="26"/>
-              </w:rPr>
-              <w:t>2 : Khách hàng có thể thanh</w:t>
+              <w:t xml:space="preserve">FEAT </w:t>
+            </w:r>
+            <w:proofErr w:type="gramStart"/>
+            <w:r>
+              <w:rPr>
+                <w:rFonts w:asciiTheme="majorHAnsi" w:hAnsiTheme="majorHAnsi" w:cstheme="majorHAnsi"/>
+                <w:sz w:val="26"/>
+                <w:szCs w:val="26"/>
+                <w:lang w:val="en-US"/>
+              </w:rPr>
+              <w:t>10.</w:t>
+            </w:r>
+            <w:r>
+              <w:rPr>
+                <w:rFonts w:asciiTheme="majorHAnsi" w:hAnsiTheme="majorHAnsi" w:cstheme="majorHAnsi"/>
+                <w:color w:val="000000"/>
+                <w:sz w:val="26"/>
+                <w:szCs w:val="26"/>
+              </w:rPr>
+              <w:t>2 :</w:t>
+            </w:r>
+            <w:proofErr w:type="gramEnd"/>
+            <w:r>
+              <w:rPr>
+                <w:rFonts w:asciiTheme="majorHAnsi" w:hAnsiTheme="majorHAnsi" w:cstheme="majorHAnsi"/>
+                <w:color w:val="000000"/>
+                <w:sz w:val="26"/>
+                <w:szCs w:val="26"/>
+              </w:rPr>
+              <w:t xml:space="preserve"> Khách hàng có thể thanh</w:t>
             </w:r>
           </w:p>
           <w:p>
@@ -5515,16 +6021,36 @@
                 <w:lang w:val="en-US"/>
               </w:rPr>
               <w:lastRenderedPageBreak/>
-              <w:t>FEAT 11</w:t>
-            </w:r>
-            <w:r>
-              <w:rPr>
-                <w:rFonts w:asciiTheme="majorHAnsi" w:hAnsiTheme="majorHAnsi" w:cstheme="majorHAnsi"/>
-                <w:color w:val="000000"/>
-                <w:sz w:val="26"/>
-                <w:szCs w:val="26"/>
-              </w:rPr>
-              <w:t>.1 : Khách hàng có thể thêm sản phẩm mình muốn mua vào giỏ hàng </w:t>
+              <w:t xml:space="preserve">FEAT </w:t>
+            </w:r>
+            <w:proofErr w:type="gramStart"/>
+            <w:r>
+              <w:rPr>
+                <w:rFonts w:asciiTheme="majorHAnsi" w:hAnsiTheme="majorHAnsi" w:cstheme="majorHAnsi"/>
+                <w:sz w:val="26"/>
+                <w:szCs w:val="26"/>
+                <w:lang w:val="en-US"/>
+              </w:rPr>
+              <w:t>11</w:t>
+            </w:r>
+            <w:r>
+              <w:rPr>
+                <w:rFonts w:asciiTheme="majorHAnsi" w:hAnsiTheme="majorHAnsi" w:cstheme="majorHAnsi"/>
+                <w:color w:val="000000"/>
+                <w:sz w:val="26"/>
+                <w:szCs w:val="26"/>
+              </w:rPr>
+              <w:t>.1 :</w:t>
+            </w:r>
+            <w:proofErr w:type="gramEnd"/>
+            <w:r>
+              <w:rPr>
+                <w:rFonts w:asciiTheme="majorHAnsi" w:hAnsiTheme="majorHAnsi" w:cstheme="majorHAnsi"/>
+                <w:color w:val="000000"/>
+                <w:sz w:val="26"/>
+                <w:szCs w:val="26"/>
+              </w:rPr>
+              <w:t xml:space="preserve"> Khách hàng có thể thêm sản phẩm mình muốn mua vào giỏ hàng </w:t>
             </w:r>
           </w:p>
           <w:p>
@@ -5546,16 +6072,36 @@
                 <w:szCs w:val="26"/>
                 <w:lang w:val="en-US"/>
               </w:rPr>
-              <w:t>FEAT 11</w:t>
-            </w:r>
-            <w:r>
-              <w:rPr>
-                <w:rFonts w:asciiTheme="majorHAnsi" w:hAnsiTheme="majorHAnsi" w:cstheme="majorHAnsi"/>
-                <w:color w:val="000000"/>
-                <w:sz w:val="26"/>
-                <w:szCs w:val="26"/>
-              </w:rPr>
-              <w:t xml:space="preserve">.2 : Khách hàng có </w:t>
+              <w:t xml:space="preserve">FEAT </w:t>
+            </w:r>
+            <w:proofErr w:type="gramStart"/>
+            <w:r>
+              <w:rPr>
+                <w:rFonts w:asciiTheme="majorHAnsi" w:hAnsiTheme="majorHAnsi" w:cstheme="majorHAnsi"/>
+                <w:sz w:val="26"/>
+                <w:szCs w:val="26"/>
+                <w:lang w:val="en-US"/>
+              </w:rPr>
+              <w:t>11</w:t>
+            </w:r>
+            <w:r>
+              <w:rPr>
+                <w:rFonts w:asciiTheme="majorHAnsi" w:hAnsiTheme="majorHAnsi" w:cstheme="majorHAnsi"/>
+                <w:color w:val="000000"/>
+                <w:sz w:val="26"/>
+                <w:szCs w:val="26"/>
+              </w:rPr>
+              <w:t>.2 :</w:t>
+            </w:r>
+            <w:proofErr w:type="gramEnd"/>
+            <w:r>
+              <w:rPr>
+                <w:rFonts w:asciiTheme="majorHAnsi" w:hAnsiTheme="majorHAnsi" w:cstheme="majorHAnsi"/>
+                <w:color w:val="000000"/>
+                <w:sz w:val="26"/>
+                <w:szCs w:val="26"/>
+              </w:rPr>
+              <w:t xml:space="preserve"> Khách hàng có </w:t>
             </w:r>
             <w:r>
               <w:rPr>
@@ -5622,7 +6168,6 @@
                 <w:sz w:val="26"/>
                 <w:szCs w:val="26"/>
               </w:rPr>
-              <w:lastRenderedPageBreak/>
               <w:t>STRQ 12</w:t>
             </w:r>
             <w:r>
@@ -5669,16 +6214,36 @@
                 <w:szCs w:val="26"/>
                 <w:lang w:val="en-US"/>
               </w:rPr>
-              <w:t>FEAT 12</w:t>
-            </w:r>
-            <w:r>
-              <w:rPr>
-                <w:rFonts w:asciiTheme="majorHAnsi" w:hAnsiTheme="majorHAnsi" w:cstheme="majorHAnsi"/>
-                <w:color w:val="000000"/>
-                <w:sz w:val="26"/>
-                <w:szCs w:val="26"/>
-              </w:rPr>
-              <w:t xml:space="preserve">.1 : Khách hàng có </w:t>
+              <w:t xml:space="preserve">FEAT </w:t>
+            </w:r>
+            <w:proofErr w:type="gramStart"/>
+            <w:r>
+              <w:rPr>
+                <w:rFonts w:asciiTheme="majorHAnsi" w:hAnsiTheme="majorHAnsi" w:cstheme="majorHAnsi"/>
+                <w:sz w:val="26"/>
+                <w:szCs w:val="26"/>
+                <w:lang w:val="en-US"/>
+              </w:rPr>
+              <w:t>12</w:t>
+            </w:r>
+            <w:r>
+              <w:rPr>
+                <w:rFonts w:asciiTheme="majorHAnsi" w:hAnsiTheme="majorHAnsi" w:cstheme="majorHAnsi"/>
+                <w:color w:val="000000"/>
+                <w:sz w:val="26"/>
+                <w:szCs w:val="26"/>
+              </w:rPr>
+              <w:t>.1 :</w:t>
+            </w:r>
+            <w:proofErr w:type="gramEnd"/>
+            <w:r>
+              <w:rPr>
+                <w:rFonts w:asciiTheme="majorHAnsi" w:hAnsiTheme="majorHAnsi" w:cstheme="majorHAnsi"/>
+                <w:color w:val="000000"/>
+                <w:sz w:val="26"/>
+                <w:szCs w:val="26"/>
+              </w:rPr>
+              <w:t xml:space="preserve"> Khách hàng có </w:t>
             </w:r>
             <w:r>
               <w:rPr>
@@ -5729,16 +6294,36 @@
                 <w:szCs w:val="26"/>
                 <w:lang w:val="en-US"/>
               </w:rPr>
-              <w:t>FEAT 12</w:t>
-            </w:r>
-            <w:r>
-              <w:rPr>
-                <w:rFonts w:asciiTheme="majorHAnsi" w:hAnsiTheme="majorHAnsi" w:cstheme="majorHAnsi"/>
-                <w:color w:val="000000"/>
-                <w:sz w:val="26"/>
-                <w:szCs w:val="26"/>
-              </w:rPr>
-              <w:t xml:space="preserve">.2 : Khách hàng có </w:t>
+              <w:t xml:space="preserve">FEAT </w:t>
+            </w:r>
+            <w:proofErr w:type="gramStart"/>
+            <w:r>
+              <w:rPr>
+                <w:rFonts w:asciiTheme="majorHAnsi" w:hAnsiTheme="majorHAnsi" w:cstheme="majorHAnsi"/>
+                <w:sz w:val="26"/>
+                <w:szCs w:val="26"/>
+                <w:lang w:val="en-US"/>
+              </w:rPr>
+              <w:t>12</w:t>
+            </w:r>
+            <w:r>
+              <w:rPr>
+                <w:rFonts w:asciiTheme="majorHAnsi" w:hAnsiTheme="majorHAnsi" w:cstheme="majorHAnsi"/>
+                <w:color w:val="000000"/>
+                <w:sz w:val="26"/>
+                <w:szCs w:val="26"/>
+              </w:rPr>
+              <w:t>.2 :</w:t>
+            </w:r>
+            <w:proofErr w:type="gramEnd"/>
+            <w:r>
+              <w:rPr>
+                <w:rFonts w:asciiTheme="majorHAnsi" w:hAnsiTheme="majorHAnsi" w:cstheme="majorHAnsi"/>
+                <w:color w:val="000000"/>
+                <w:sz w:val="26"/>
+                <w:szCs w:val="26"/>
+              </w:rPr>
+              <w:t xml:space="preserve"> Khách hàng có </w:t>
             </w:r>
             <w:r>
               <w:rPr>
@@ -7095,16 +7680,37 @@
                 <w:szCs w:val="26"/>
                 <w:lang w:val="en-US"/>
               </w:rPr>
-              <w:t>FEAT 21</w:t>
-            </w:r>
-            <w:r>
-              <w:rPr>
-                <w:rFonts w:asciiTheme="majorHAnsi" w:hAnsiTheme="majorHAnsi" w:cstheme="majorHAnsi"/>
-                <w:color w:val="000000"/>
-                <w:sz w:val="26"/>
-                <w:szCs w:val="26"/>
-              </w:rPr>
-              <w:t>.1 : Nhân viên có thể gọi điện tư vấn, giải đáp thắc mắc khi khách hàng muốn đặt hàng trên website</w:t>
+              <w:t xml:space="preserve">FEAT </w:t>
+            </w:r>
+            <w:proofErr w:type="gramStart"/>
+            <w:r>
+              <w:rPr>
+                <w:rFonts w:asciiTheme="majorHAnsi" w:hAnsiTheme="majorHAnsi" w:cstheme="majorHAnsi"/>
+                <w:color w:val="000000"/>
+                <w:sz w:val="26"/>
+                <w:szCs w:val="26"/>
+                <w:lang w:val="en-US"/>
+              </w:rPr>
+              <w:t>21</w:t>
+            </w:r>
+            <w:r>
+              <w:rPr>
+                <w:rFonts w:asciiTheme="majorHAnsi" w:hAnsiTheme="majorHAnsi" w:cstheme="majorHAnsi"/>
+                <w:color w:val="000000"/>
+                <w:sz w:val="26"/>
+                <w:szCs w:val="26"/>
+              </w:rPr>
+              <w:t>.1 :</w:t>
+            </w:r>
+            <w:proofErr w:type="gramEnd"/>
+            <w:r>
+              <w:rPr>
+                <w:rFonts w:asciiTheme="majorHAnsi" w:hAnsiTheme="majorHAnsi" w:cstheme="majorHAnsi"/>
+                <w:color w:val="000000"/>
+                <w:sz w:val="26"/>
+                <w:szCs w:val="26"/>
+              </w:rPr>
+              <w:t xml:space="preserve"> Nhân viên có thể gọi điện tư vấn, giải đáp thắc mắc khi khách hàng muốn đặt hàng trên website</w:t>
             </w:r>
           </w:p>
           <w:p>
@@ -7767,7 +8373,57 @@
           <w:rFonts w:asciiTheme="majorHAnsi" w:hAnsiTheme="majorHAnsi" w:cstheme="majorHAnsi"/>
           <w:lang w:val="en-US"/>
         </w:rPr>
-        <w:t>5 Nvu  lm j, DL lm j, đầu vào, ra, XL và KQ dự kiến</w:t>
+        <w:t xml:space="preserve">5 </w:t>
+      </w:r>
+      <w:proofErr w:type="spellStart"/>
+      <w:proofErr w:type="gramStart"/>
+      <w:r>
+        <w:rPr>
+          <w:rFonts w:asciiTheme="majorHAnsi" w:hAnsiTheme="majorHAnsi" w:cstheme="majorHAnsi"/>
+          <w:lang w:val="en-US"/>
+        </w:rPr>
+        <w:t>Nvu</w:t>
+      </w:r>
+      <w:proofErr w:type="spellEnd"/>
+      <w:r>
+        <w:rPr>
+          <w:rFonts w:asciiTheme="majorHAnsi" w:hAnsiTheme="majorHAnsi" w:cstheme="majorHAnsi"/>
+          <w:lang w:val="en-US"/>
+        </w:rPr>
+        <w:t xml:space="preserve">  </w:t>
+      </w:r>
+      <w:proofErr w:type="spellStart"/>
+      <w:r>
+        <w:rPr>
+          <w:rFonts w:asciiTheme="majorHAnsi" w:hAnsiTheme="majorHAnsi" w:cstheme="majorHAnsi"/>
+          <w:lang w:val="en-US"/>
+        </w:rPr>
+        <w:t>lm</w:t>
+      </w:r>
+      <w:proofErr w:type="spellEnd"/>
+      <w:proofErr w:type="gramEnd"/>
+      <w:r>
+        <w:rPr>
+          <w:rFonts w:asciiTheme="majorHAnsi" w:hAnsiTheme="majorHAnsi" w:cstheme="majorHAnsi"/>
+          <w:lang w:val="en-US"/>
+        </w:rPr>
+        <w:t xml:space="preserve"> j, DL </w:t>
+      </w:r>
+      <w:proofErr w:type="spellStart"/>
+      <w:r>
+        <w:rPr>
+          <w:rFonts w:asciiTheme="majorHAnsi" w:hAnsiTheme="majorHAnsi" w:cstheme="majorHAnsi"/>
+          <w:lang w:val="en-US"/>
+        </w:rPr>
+        <w:t>lm</w:t>
+      </w:r>
+      <w:proofErr w:type="spellEnd"/>
+      <w:r>
+        <w:rPr>
+          <w:rFonts w:asciiTheme="majorHAnsi" w:hAnsiTheme="majorHAnsi" w:cstheme="majorHAnsi"/>
+          <w:lang w:val="en-US"/>
+        </w:rPr>
+        <w:t xml:space="preserve"> j, đầu vào, ra, XL và KQ dự kiến</w:t>
       </w:r>
     </w:p>
     <w:p>
@@ -7811,7 +8467,7 @@
 </file>
 
 <file path=word/endnotes.xml><?xml version="1.0" encoding="utf-8"?>
-<w:endnotes xmlns:wpc="http://schemas.microsoft.com/office/word/2010/wordprocessingCanvas" xmlns:cx="http://schemas.microsoft.com/office/drawing/2014/chartex" xmlns:mc="http://schemas.openxmlformats.org/markup-compatibility/2006" xmlns:o="urn:schemas-microsoft-com:office:office" xmlns:r="http://schemas.openxmlformats.org/officeDocument/2006/relationships" xmlns:m="http://schemas.openxmlformats.org/officeDocument/2006/math" xmlns:v="urn:schemas-microsoft-com:vml" xmlns:wp14="http://schemas.microsoft.com/office/word/2010/wordprocessingDrawing" xmlns:wp="http://schemas.openxmlformats.org/drawingml/2006/wordprocessingDrawing" xmlns:w10="urn:schemas-microsoft-com:office:word" xmlns:w="http://schemas.openxmlformats.org/wordprocessingml/2006/main" xmlns:w14="http://schemas.microsoft.com/office/word/2010/wordml" xmlns:w15="http://schemas.microsoft.com/office/word/2012/wordml" xmlns:w16se="http://schemas.microsoft.com/office/word/2015/wordml/symex" xmlns:wpg="http://schemas.microsoft.com/office/word/2010/wordprocessingGroup" xmlns:wpi="http://schemas.microsoft.com/office/word/2010/wordprocessingInk" xmlns:wne="http://schemas.microsoft.com/office/word/2006/wordml" xmlns:wps="http://schemas.microsoft.com/office/word/2010/wordprocessingShape" mc:Ignorable="w14 w15 w16se wp14">
+<w:endnotes xmlns:wpc="http://schemas.microsoft.com/office/word/2010/wordprocessingCanvas" xmlns:cx="http://schemas.microsoft.com/office/drawing/2014/chartex" xmlns:cx1="http://schemas.microsoft.com/office/drawing/2015/9/8/chartex" xmlns:cx2="http://schemas.microsoft.com/office/drawing/2015/10/21/chartex" xmlns:cx3="http://schemas.microsoft.com/office/drawing/2016/5/9/chartex" xmlns:cx4="http://schemas.microsoft.com/office/drawing/2016/5/10/chartex" xmlns:cx5="http://schemas.microsoft.com/office/drawing/2016/5/11/chartex" xmlns:cx6="http://schemas.microsoft.com/office/drawing/2016/5/12/chartex" xmlns:cx7="http://schemas.microsoft.com/office/drawing/2016/5/13/chartex" xmlns:cx8="http://schemas.microsoft.com/office/drawing/2016/5/14/chartex" xmlns:mc="http://schemas.openxmlformats.org/markup-compatibility/2006" xmlns:aink="http://schemas.microsoft.com/office/drawing/2016/ink" xmlns:am3d="http://schemas.microsoft.com/office/drawing/2017/model3d" xmlns:o="urn:schemas-microsoft-com:office:office" xmlns:r="http://schemas.openxmlformats.org/officeDocument/2006/relationships" xmlns:m="http://schemas.openxmlformats.org/officeDocument/2006/math" xmlns:v="urn:schemas-microsoft-com:vml" xmlns:wp14="http://schemas.microsoft.com/office/word/2010/wordprocessingDrawing" xmlns:wp="http://schemas.openxmlformats.org/drawingml/2006/wordprocessingDrawing" xmlns:w10="urn:schemas-microsoft-com:office:word" xmlns:w="http://schemas.openxmlformats.org/wordprocessingml/2006/main" xmlns:w14="http://schemas.microsoft.com/office/word/2010/wordml" xmlns:w15="http://schemas.microsoft.com/office/word/2012/wordml" xmlns:w16cex="http://schemas.microsoft.com/office/word/2018/wordml/cex" xmlns:w16cid="http://schemas.microsoft.com/office/word/2016/wordml/cid" xmlns:w16="http://schemas.microsoft.com/office/word/2018/wordml" xmlns:w16se="http://schemas.microsoft.com/office/word/2015/wordml/symex" xmlns:wpg="http://schemas.microsoft.com/office/word/2010/wordprocessingGroup" xmlns:wpi="http://schemas.microsoft.com/office/word/2010/wordprocessingInk" xmlns:wne="http://schemas.microsoft.com/office/word/2006/wordml" xmlns:wps="http://schemas.microsoft.com/office/word/2010/wordprocessingShape" mc:Ignorable="w14 w15 w16se w16cid w16 w16cex wp14">
   <w:endnote w:type="separator" w:id="-1">
     <w:p>
       <w:pPr>
@@ -7836,7 +8492,7 @@
 </file>
 
 <file path=word/footer1.xml><?xml version="1.0" encoding="utf-8"?>
-<w:ftr xmlns:wpc="http://schemas.microsoft.com/office/word/2010/wordprocessingCanvas" xmlns:cx="http://schemas.microsoft.com/office/drawing/2014/chartex" xmlns:mc="http://schemas.openxmlformats.org/markup-compatibility/2006" xmlns:o="urn:schemas-microsoft-com:office:office" xmlns:r="http://schemas.openxmlformats.org/officeDocument/2006/relationships" xmlns:m="http://schemas.openxmlformats.org/officeDocument/2006/math" xmlns:v="urn:schemas-microsoft-com:vml" xmlns:wp14="http://schemas.microsoft.com/office/word/2010/wordprocessingDrawing" xmlns:wp="http://schemas.openxmlformats.org/drawingml/2006/wordprocessingDrawing" xmlns:w10="urn:schemas-microsoft-com:office:word" xmlns:w="http://schemas.openxmlformats.org/wordprocessingml/2006/main" xmlns:w14="http://schemas.microsoft.com/office/word/2010/wordml" xmlns:w15="http://schemas.microsoft.com/office/word/2012/wordml" xmlns:w16se="http://schemas.microsoft.com/office/word/2015/wordml/symex" xmlns:wpg="http://schemas.microsoft.com/office/word/2010/wordprocessingGroup" xmlns:wpi="http://schemas.microsoft.com/office/word/2010/wordprocessingInk" xmlns:wne="http://schemas.microsoft.com/office/word/2006/wordml" xmlns:wps="http://schemas.microsoft.com/office/word/2010/wordprocessingShape" mc:Ignorable="w14 w15 w16se wp14">
+<w:ftr xmlns:wpc="http://schemas.microsoft.com/office/word/2010/wordprocessingCanvas" xmlns:cx="http://schemas.microsoft.com/office/drawing/2014/chartex" xmlns:cx1="http://schemas.microsoft.com/office/drawing/2015/9/8/chartex" xmlns:cx2="http://schemas.microsoft.com/office/drawing/2015/10/21/chartex" xmlns:cx3="http://schemas.microsoft.com/office/drawing/2016/5/9/chartex" xmlns:cx4="http://schemas.microsoft.com/office/drawing/2016/5/10/chartex" xmlns:cx5="http://schemas.microsoft.com/office/drawing/2016/5/11/chartex" xmlns:cx6="http://schemas.microsoft.com/office/drawing/2016/5/12/chartex" xmlns:cx7="http://schemas.microsoft.com/office/drawing/2016/5/13/chartex" xmlns:cx8="http://schemas.microsoft.com/office/drawing/2016/5/14/chartex" xmlns:mc="http://schemas.openxmlformats.org/markup-compatibility/2006" xmlns:aink="http://schemas.microsoft.com/office/drawing/2016/ink" xmlns:am3d="http://schemas.microsoft.com/office/drawing/2017/model3d" xmlns:o="urn:schemas-microsoft-com:office:office" xmlns:r="http://schemas.openxmlformats.org/officeDocument/2006/relationships" xmlns:m="http://schemas.openxmlformats.org/officeDocument/2006/math" xmlns:v="urn:schemas-microsoft-com:vml" xmlns:wp14="http://schemas.microsoft.com/office/word/2010/wordprocessingDrawing" xmlns:wp="http://schemas.openxmlformats.org/drawingml/2006/wordprocessingDrawing" xmlns:w10="urn:schemas-microsoft-com:office:word" xmlns:w="http://schemas.openxmlformats.org/wordprocessingml/2006/main" xmlns:w14="http://schemas.microsoft.com/office/word/2010/wordml" xmlns:w15="http://schemas.microsoft.com/office/word/2012/wordml" xmlns:w16cex="http://schemas.microsoft.com/office/word/2018/wordml/cex" xmlns:w16cid="http://schemas.microsoft.com/office/word/2016/wordml/cid" xmlns:w16="http://schemas.microsoft.com/office/word/2018/wordml" xmlns:w16se="http://schemas.microsoft.com/office/word/2015/wordml/symex" xmlns:wpg="http://schemas.microsoft.com/office/word/2010/wordprocessingGroup" xmlns:wpi="http://schemas.microsoft.com/office/word/2010/wordprocessingInk" xmlns:wne="http://schemas.microsoft.com/office/word/2006/wordml" xmlns:wps="http://schemas.microsoft.com/office/word/2010/wordprocessingShape" mc:Ignorable="w14 w15 w16se w16cid w16 w16cex wp14">
   <w:sdt>
     <w:sdtPr>
       <w:id w:val="-33661694"/>
@@ -7889,7 +8545,7 @@
 </file>
 
 <file path=word/footnotes.xml><?xml version="1.0" encoding="utf-8"?>
-<w:footnotes xmlns:wpc="http://schemas.microsoft.com/office/word/2010/wordprocessingCanvas" xmlns:cx="http://schemas.microsoft.com/office/drawing/2014/chartex" xmlns:mc="http://schemas.openxmlformats.org/markup-compatibility/2006" xmlns:o="urn:schemas-microsoft-com:office:office" xmlns:r="http://schemas.openxmlformats.org/officeDocument/2006/relationships" xmlns:m="http://schemas.openxmlformats.org/officeDocument/2006/math" xmlns:v="urn:schemas-microsoft-com:vml" xmlns:wp14="http://schemas.microsoft.com/office/word/2010/wordprocessingDrawing" xmlns:wp="http://schemas.openxmlformats.org/drawingml/2006/wordprocessingDrawing" xmlns:w10="urn:schemas-microsoft-com:office:word" xmlns:w="http://schemas.openxmlformats.org/wordprocessingml/2006/main" xmlns:w14="http://schemas.microsoft.com/office/word/2010/wordml" xmlns:w15="http://schemas.microsoft.com/office/word/2012/wordml" xmlns:w16se="http://schemas.microsoft.com/office/word/2015/wordml/symex" xmlns:wpg="http://schemas.microsoft.com/office/word/2010/wordprocessingGroup" xmlns:wpi="http://schemas.microsoft.com/office/word/2010/wordprocessingInk" xmlns:wne="http://schemas.microsoft.com/office/word/2006/wordml" xmlns:wps="http://schemas.microsoft.com/office/word/2010/wordprocessingShape" mc:Ignorable="w14 w15 w16se wp14">
+<w:footnotes xmlns:wpc="http://schemas.microsoft.com/office/word/2010/wordprocessingCanvas" xmlns:cx="http://schemas.microsoft.com/office/drawing/2014/chartex" xmlns:cx1="http://schemas.microsoft.com/office/drawing/2015/9/8/chartex" xmlns:cx2="http://schemas.microsoft.com/office/drawing/2015/10/21/chartex" xmlns:cx3="http://schemas.microsoft.com/office/drawing/2016/5/9/chartex" xmlns:cx4="http://schemas.microsoft.com/office/drawing/2016/5/10/chartex" xmlns:cx5="http://schemas.microsoft.com/office/drawing/2016/5/11/chartex" xmlns:cx6="http://schemas.microsoft.com/office/drawing/2016/5/12/chartex" xmlns:cx7="http://schemas.microsoft.com/office/drawing/2016/5/13/chartex" xmlns:cx8="http://schemas.microsoft.com/office/drawing/2016/5/14/chartex" xmlns:mc="http://schemas.openxmlformats.org/markup-compatibility/2006" xmlns:aink="http://schemas.microsoft.com/office/drawing/2016/ink" xmlns:am3d="http://schemas.microsoft.com/office/drawing/2017/model3d" xmlns:o="urn:schemas-microsoft-com:office:office" xmlns:r="http://schemas.openxmlformats.org/officeDocument/2006/relationships" xmlns:m="http://schemas.openxmlformats.org/officeDocument/2006/math" xmlns:v="urn:schemas-microsoft-com:vml" xmlns:wp14="http://schemas.microsoft.com/office/word/2010/wordprocessingDrawing" xmlns:wp="http://schemas.openxmlformats.org/drawingml/2006/wordprocessingDrawing" xmlns:w10="urn:schemas-microsoft-com:office:word" xmlns:w="http://schemas.openxmlformats.org/wordprocessingml/2006/main" xmlns:w14="http://schemas.microsoft.com/office/word/2010/wordml" xmlns:w15="http://schemas.microsoft.com/office/word/2012/wordml" xmlns:w16cex="http://schemas.microsoft.com/office/word/2018/wordml/cex" xmlns:w16cid="http://schemas.microsoft.com/office/word/2016/wordml/cid" xmlns:w16="http://schemas.microsoft.com/office/word/2018/wordml" xmlns:w16se="http://schemas.microsoft.com/office/word/2015/wordml/symex" xmlns:wpg="http://schemas.microsoft.com/office/word/2010/wordprocessingGroup" xmlns:wpi="http://schemas.microsoft.com/office/word/2010/wordprocessingInk" xmlns:wne="http://schemas.microsoft.com/office/word/2006/wordml" xmlns:wps="http://schemas.microsoft.com/office/word/2010/wordprocessingShape" mc:Ignorable="w14 w15 w16se w16cid w16 w16cex wp14">
   <w:footnote w:type="separator" w:id="-1">
     <w:p>
       <w:pPr>
@@ -7914,7 +8570,7 @@
 </file>
 
 <file path=word/numbering.xml><?xml version="1.0" encoding="utf-8"?>
-<w:numbering xmlns:wpc="http://schemas.microsoft.com/office/word/2010/wordprocessingCanvas" xmlns:cx="http://schemas.microsoft.com/office/drawing/2014/chartex" xmlns:mc="http://schemas.openxmlformats.org/markup-compatibility/2006" xmlns:o="urn:schemas-microsoft-com:office:office" xmlns:r="http://schemas.openxmlformats.org/officeDocument/2006/relationships" xmlns:m="http://schemas.openxmlformats.org/officeDocument/2006/math" xmlns:v="urn:schemas-microsoft-com:vml" xmlns:wp14="http://schemas.microsoft.com/office/word/2010/wordprocessingDrawing" xmlns:wp="http://schemas.openxmlformats.org/drawingml/2006/wordprocessingDrawing" xmlns:w10="urn:schemas-microsoft-com:office:word" xmlns:w="http://schemas.openxmlformats.org/wordprocessingml/2006/main" xmlns:w14="http://schemas.microsoft.com/office/word/2010/wordml" xmlns:w15="http://schemas.microsoft.com/office/word/2012/wordml" xmlns:w16se="http://schemas.microsoft.com/office/word/2015/wordml/symex" xmlns:wpg="http://schemas.microsoft.com/office/word/2010/wordprocessingGroup" xmlns:wpi="http://schemas.microsoft.com/office/word/2010/wordprocessingInk" xmlns:wne="http://schemas.microsoft.com/office/word/2006/wordml" xmlns:wps="http://schemas.microsoft.com/office/word/2010/wordprocessingShape" mc:Ignorable="w14 w15 w16se wp14">
+<w:numbering xmlns:wpc="http://schemas.microsoft.com/office/word/2010/wordprocessingCanvas" xmlns:cx="http://schemas.microsoft.com/office/drawing/2014/chartex" xmlns:cx1="http://schemas.microsoft.com/office/drawing/2015/9/8/chartex" xmlns:cx2="http://schemas.microsoft.com/office/drawing/2015/10/21/chartex" xmlns:cx3="http://schemas.microsoft.com/office/drawing/2016/5/9/chartex" xmlns:cx4="http://schemas.microsoft.com/office/drawing/2016/5/10/chartex" xmlns:cx5="http://schemas.microsoft.com/office/drawing/2016/5/11/chartex" xmlns:cx6="http://schemas.microsoft.com/office/drawing/2016/5/12/chartex" xmlns:cx7="http://schemas.microsoft.com/office/drawing/2016/5/13/chartex" xmlns:cx8="http://schemas.microsoft.com/office/drawing/2016/5/14/chartex" xmlns:mc="http://schemas.openxmlformats.org/markup-compatibility/2006" xmlns:aink="http://schemas.microsoft.com/office/drawing/2016/ink" xmlns:am3d="http://schemas.microsoft.com/office/drawing/2017/model3d" xmlns:o="urn:schemas-microsoft-com:office:office" xmlns:r="http://schemas.openxmlformats.org/officeDocument/2006/relationships" xmlns:m="http://schemas.openxmlformats.org/officeDocument/2006/math" xmlns:v="urn:schemas-microsoft-com:vml" xmlns:wp14="http://schemas.microsoft.com/office/word/2010/wordprocessingDrawing" xmlns:wp="http://schemas.openxmlformats.org/drawingml/2006/wordprocessingDrawing" xmlns:w10="urn:schemas-microsoft-com:office:word" xmlns:w="http://schemas.openxmlformats.org/wordprocessingml/2006/main" xmlns:w14="http://schemas.microsoft.com/office/word/2010/wordml" xmlns:w15="http://schemas.microsoft.com/office/word/2012/wordml" xmlns:w16cex="http://schemas.microsoft.com/office/word/2018/wordml/cex" xmlns:w16cid="http://schemas.microsoft.com/office/word/2016/wordml/cid" xmlns:w16="http://schemas.microsoft.com/office/word/2018/wordml" xmlns:w16se="http://schemas.microsoft.com/office/word/2015/wordml/symex" xmlns:wpg="http://schemas.microsoft.com/office/word/2010/wordprocessingGroup" xmlns:wpi="http://schemas.microsoft.com/office/word/2010/wordprocessingInk" xmlns:wne="http://schemas.microsoft.com/office/word/2006/wordml" xmlns:wps="http://schemas.microsoft.com/office/word/2010/wordprocessingShape" mc:Ignorable="w14 w15 w16se w16cid w16 w16cex wp14">
   <w:abstractNum w:abstractNumId="0" w15:restartNumberingAfterBreak="0">
     <w:nsid w:val="014D069E"/>
     <w:multiLevelType w:val="multilevel"/>
@@ -10969,7 +11625,7 @@
 </file>
 
 <file path=word/styles.xml><?xml version="1.0" encoding="utf-8"?>
-<w:styles xmlns:mc="http://schemas.openxmlformats.org/markup-compatibility/2006" xmlns:r="http://schemas.openxmlformats.org/officeDocument/2006/relationships" xmlns:w="http://schemas.openxmlformats.org/wordprocessingml/2006/main" xmlns:w14="http://schemas.microsoft.com/office/word/2010/wordml" xmlns:w15="http://schemas.microsoft.com/office/word/2012/wordml" xmlns:w16se="http://schemas.microsoft.com/office/word/2015/wordml/symex" mc:Ignorable="w14 w15 w16se">
+<w:styles xmlns:mc="http://schemas.openxmlformats.org/markup-compatibility/2006" xmlns:r="http://schemas.openxmlformats.org/officeDocument/2006/relationships" xmlns:w="http://schemas.openxmlformats.org/wordprocessingml/2006/main" xmlns:w14="http://schemas.microsoft.com/office/word/2010/wordml" xmlns:w15="http://schemas.microsoft.com/office/word/2012/wordml" xmlns:w16cex="http://schemas.microsoft.com/office/word/2018/wordml/cex" xmlns:w16cid="http://schemas.microsoft.com/office/word/2016/wordml/cid" xmlns:w16="http://schemas.microsoft.com/office/word/2018/wordml" xmlns:w16se="http://schemas.microsoft.com/office/word/2015/wordml/symex" mc:Ignorable="w14 w15 w16se w16cid w16 w16cex">
   <w:docDefaults>
     <w:rPrDefault>
       <w:rPr>
@@ -10985,7 +11641,7 @@
       </w:pPr>
     </w:pPrDefault>
   </w:docDefaults>
-  <w:latentStyles w:defLockedState="0" w:defUIPriority="99" w:defSemiHidden="0" w:defUnhideWhenUsed="0" w:defQFormat="0" w:count="371">
+  <w:latentStyles w:defLockedState="0" w:defUIPriority="99" w:defSemiHidden="0" w:defUnhideWhenUsed="0" w:defQFormat="0" w:count="376">
     <w:lsdException w:name="Normal" w:uiPriority="0" w:qFormat="1"/>
     <w:lsdException w:name="heading 1" w:uiPriority="9" w:qFormat="1"/>
     <w:lsdException w:name="heading 2" w:semiHidden="1" w:uiPriority="9" w:unhideWhenUsed="1" w:qFormat="1"/>
@@ -11091,7 +11747,6 @@
     <w:lsdException w:name="HTML Sample" w:semiHidden="1" w:unhideWhenUsed="1"/>
     <w:lsdException w:name="HTML Typewriter" w:semiHidden="1" w:unhideWhenUsed="1"/>
     <w:lsdException w:name="HTML Variable" w:semiHidden="1" w:unhideWhenUsed="1"/>
-    <w:lsdException w:name="Normal Table" w:semiHidden="1" w:unhideWhenUsed="1"/>
     <w:lsdException w:name="annotation subject" w:semiHidden="1" w:unhideWhenUsed="1"/>
     <w:lsdException w:name="No List" w:semiHidden="1" w:unhideWhenUsed="1"/>
     <w:lsdException w:name="Outline List 1" w:semiHidden="1" w:unhideWhenUsed="1"/>
@@ -11134,11 +11789,8 @@
     <w:lsdException w:name="Table Contemporary" w:semiHidden="1" w:unhideWhenUsed="1"/>
     <w:lsdException w:name="Table Elegant" w:semiHidden="1" w:unhideWhenUsed="1"/>
     <w:lsdException w:name="Table Professional" w:semiHidden="1" w:unhideWhenUsed="1"/>
-    <w:lsdException w:name="Table Subtle 1" w:semiHidden="1" w:unhideWhenUsed="1"/>
     <w:lsdException w:name="Table Subtle 2" w:semiHidden="1" w:unhideWhenUsed="1"/>
     <w:lsdException w:name="Table Web 1" w:semiHidden="1" w:unhideWhenUsed="1"/>
-    <w:lsdException w:name="Table Web 2" w:semiHidden="1" w:unhideWhenUsed="1"/>
-    <w:lsdException w:name="Table Web 3" w:semiHidden="1" w:unhideWhenUsed="1"/>
     <w:lsdException w:name="Balloon Text" w:semiHidden="1" w:unhideWhenUsed="1"/>
     <w:lsdException w:name="Table Grid" w:uiPriority="39"/>
     <w:lsdException w:name="Table Theme" w:semiHidden="1" w:unhideWhenUsed="1"/>
@@ -11357,6 +12009,11 @@
     <w:lsdException w:name="List Table 5 Dark Accent 6" w:uiPriority="50"/>
     <w:lsdException w:name="List Table 6 Colorful Accent 6" w:uiPriority="51"/>
     <w:lsdException w:name="List Table 7 Colorful Accent 6" w:uiPriority="52"/>
+    <w:lsdException w:name="Mention" w:semiHidden="1" w:unhideWhenUsed="1"/>
+    <w:lsdException w:name="Smart Hyperlink" w:semiHidden="1" w:unhideWhenUsed="1"/>
+    <w:lsdException w:name="Hashtag" w:semiHidden="1" w:unhideWhenUsed="1"/>
+    <w:lsdException w:name="Unresolved Mention" w:semiHidden="1" w:unhideWhenUsed="1"/>
+    <w:lsdException w:name="Smart Link" w:semiHidden="1" w:unhideWhenUsed="1"/>
   </w:latentStyles>
   <w:style w:type="paragraph" w:default="1" w:styleId="Normal">
     <w:name w:val="Normal"/>

</xml_diff>